<commit_message>
nearly finished, last question remaining
</commit_message>
<xml_diff>
--- a/Task2/s.docx
+++ b/Task2/s.docx
@@ -271,8 +271,6 @@
           <w:szCs w:val="44"/>
         </w:rPr>
       </w:pPr>
-      <w:bookmarkStart w:id="0" w:name="_GoBack"/>
-      <w:bookmarkEnd w:id="0"/>
     </w:p>
     <w:p>
       <w:pPr>
@@ -285,6 +283,161 @@
     <w:p>
       <w:pPr>
         <w:rPr>
+          <w:sz w:val="44"/>
+          <w:szCs w:val="44"/>
+        </w:rPr>
+      </w:pPr>
+      <m:oMathPara>
+        <m:oMath>
+          <m:sSup>
+            <m:sSupPr>
+              <m:ctrlPr>
+                <w:rPr>
+                  <w:rFonts w:ascii="Cambria Math" w:hAnsi="Cambria Math"/>
+                  <w:i/>
+                  <w:sz w:val="44"/>
+                  <w:szCs w:val="44"/>
+                </w:rPr>
+              </m:ctrlPr>
+            </m:sSupPr>
+            <m:e>
+              <m:r>
+                <w:rPr>
+                  <w:rFonts w:ascii="Cambria Math" w:hAnsi="Cambria Math"/>
+                  <w:sz w:val="44"/>
+                  <w:szCs w:val="44"/>
+                </w:rPr>
+                <m:t>A</m:t>
+              </m:r>
+            </m:e>
+            <m:sup>
+              <m:r>
+                <w:rPr>
+                  <w:rFonts w:ascii="Cambria Math" w:hAnsi="Cambria Math"/>
+                  <w:sz w:val="44"/>
+                  <w:szCs w:val="44"/>
+                </w:rPr>
+                <m:t>T</m:t>
+              </m:r>
+            </m:sup>
+          </m:sSup>
+          <m:r>
+            <w:rPr>
+              <w:rFonts w:ascii="Cambria Math" w:hAnsi="Cambria Math"/>
+              <w:sz w:val="44"/>
+              <w:szCs w:val="44"/>
+            </w:rPr>
+            <m:t>⋅</m:t>
+          </m:r>
+          <m:r>
+            <w:rPr>
+              <w:rFonts w:ascii="Cambria Math" w:hAnsi="Cambria Math"/>
+              <w:sz w:val="44"/>
+              <w:szCs w:val="44"/>
+            </w:rPr>
+            <m:t>A</m:t>
+          </m:r>
+        </m:oMath>
+      </m:oMathPara>
+    </w:p>
+    <w:p>
+      <w:pPr>
+        <w:rPr>
+          <w:sz w:val="44"/>
+          <w:szCs w:val="44"/>
+        </w:rPr>
+      </w:pPr>
+      <w:bookmarkStart w:id="0" w:name="_GoBack"/>
+      <w:bookmarkEnd w:id="0"/>
+    </w:p>
+    <w:p>
+      <w:pPr>
+        <w:rPr>
+          <w:sz w:val="44"/>
+          <w:szCs w:val="44"/>
+        </w:rPr>
+      </w:pPr>
+      <m:oMathPara>
+        <m:oMath>
+          <m:r>
+            <w:rPr>
+              <w:rFonts w:ascii="Cambria Math" w:hAnsi="Cambria Math"/>
+              <w:sz w:val="44"/>
+              <w:szCs w:val="44"/>
+            </w:rPr>
+            <m:t>A</m:t>
+          </m:r>
+          <m:r>
+            <w:rPr>
+              <w:rFonts w:ascii="Cambria Math" w:hAnsi="Cambria Math"/>
+              <w:sz w:val="44"/>
+              <w:szCs w:val="44"/>
+            </w:rPr>
+            <m:t>⋅</m:t>
+          </m:r>
+          <m:sSup>
+            <m:sSupPr>
+              <m:ctrlPr>
+                <w:rPr>
+                  <w:rFonts w:ascii="Cambria Math" w:hAnsi="Cambria Math"/>
+                  <w:i/>
+                  <w:sz w:val="44"/>
+                  <w:szCs w:val="44"/>
+                </w:rPr>
+              </m:ctrlPr>
+            </m:sSupPr>
+            <m:e>
+              <m:r>
+                <w:rPr>
+                  <w:rFonts w:ascii="Cambria Math" w:hAnsi="Cambria Math"/>
+                  <w:sz w:val="44"/>
+                  <w:szCs w:val="44"/>
+                </w:rPr>
+                <m:t>A</m:t>
+              </m:r>
+            </m:e>
+            <m:sup>
+              <m:r>
+                <w:rPr>
+                  <w:rFonts w:ascii="Cambria Math" w:hAnsi="Cambria Math"/>
+                  <w:sz w:val="44"/>
+                  <w:szCs w:val="44"/>
+                </w:rPr>
+                <m:t>T</m:t>
+              </m:r>
+            </m:sup>
+          </m:sSup>
+        </m:oMath>
+      </m:oMathPara>
+    </w:p>
+    <w:p>
+      <w:pPr>
+        <w:rPr>
+          <w:sz w:val="44"/>
+          <w:szCs w:val="44"/>
+        </w:rPr>
+      </w:pPr>
+    </w:p>
+    <w:p>
+      <w:pPr>
+        <w:rPr>
+          <w:sz w:val="44"/>
+          <w:szCs w:val="44"/>
+        </w:rPr>
+      </w:pPr>
+    </w:p>
+    <w:p>
+      <w:pPr>
+        <w:rPr>
+          <w:sz w:val="44"/>
+          <w:szCs w:val="44"/>
+        </w:rPr>
+      </w:pPr>
+    </w:p>
+    <w:p>
+      <w:pPr>
+        <w:rPr>
+          <w:rFonts w:hint="eastAsia"/>
           <w:sz w:val="44"/>
           <w:szCs w:val="44"/>
         </w:rPr>
@@ -742,6 +895,7 @@
   <w:style w:type="paragraph" w:default="1" w:styleId="a">
     <w:name w:val="Normal"/>
     <w:qFormat/>
+    <w:rsid w:val="003147E8"/>
     <w:pPr>
       <w:widowControl w:val="0"/>
       <w:jc w:val="both"/>

</xml_diff>